<commit_message>
Results of the evaluation in blad 1
</commit_message>
<xml_diff>
--- a/Thesis/Thesis.docx
+++ b/Thesis/Thesis.docx
@@ -16,7 +16,13 @@
         <w:t>av pedagogiska modeller som en plat</w:t>
       </w:r>
       <w:r>
-        <w:t xml:space="preserve">tform för förädling av kurser </w:t>
+        <w:t>tform för förädling av kurser</w:t>
+      </w:r>
+      <w:r>
+        <w:t xml:space="preserve"> inom</w:t>
+      </w:r>
+      <w:r>
+        <w:t xml:space="preserve"> </w:t>
       </w:r>
       <w:r>
         <w:t>e-</w:t>
@@ -533,11 +539,7 @@
         <w:t>Bakgrund</w:t>
       </w:r>
     </w:p>
-    <w:p>
-      <w:r>
-        <w:t>Text här</w:t>
-      </w:r>
-    </w:p>
+    <w:p/>
     <w:p>
       <w:pPr>
         <w:pStyle w:val="Brdtext"/>
@@ -1863,7 +1865,9 @@
         <w:rPr>
           <w:rFonts w:asciiTheme="minorHAnsi" w:eastAsiaTheme="minorEastAsia" w:hAnsiTheme="minorHAnsi"/>
           <w:noProof/>
-          <w:lang w:eastAsia="en-GB"/>
+          <w:sz w:val="24"/>
+          <w:szCs w:val="24"/>
+          <w:lang w:eastAsia="ja-JP"/>
         </w:rPr>
       </w:pPr>
       <w:r>
@@ -1875,63 +1879,53 @@
       <w:r>
         <w:fldChar w:fldCharType="separate"/>
       </w:r>
-      <w:hyperlink w:anchor="_Toc489811918" w:history="1">
-        <w:r>
-          <w:rPr>
-            <w:rStyle w:val="Hyperlnk"/>
-            <w:noProof/>
-          </w:rPr>
-          <w:t>Figur 1 Detta är inte en pipa</w:t>
-        </w:r>
-        <w:r>
-          <w:rPr>
-            <w:noProof/>
-            <w:webHidden/>
-          </w:rPr>
-          <w:tab/>
-        </w:r>
-        <w:r>
-          <w:rPr>
-            <w:noProof/>
-            <w:webHidden/>
-          </w:rPr>
-          <w:fldChar w:fldCharType="begin"/>
-        </w:r>
-        <w:r>
-          <w:rPr>
-            <w:noProof/>
-            <w:webHidden/>
-          </w:rPr>
-          <w:instrText xml:space="preserve"> PAGEREF _Toc489811918 \h </w:instrText>
-        </w:r>
-        <w:r>
-          <w:rPr>
-            <w:noProof/>
-            <w:webHidden/>
-          </w:rPr>
-        </w:r>
-        <w:r>
-          <w:rPr>
-            <w:noProof/>
-            <w:webHidden/>
-          </w:rPr>
-          <w:fldChar w:fldCharType="separate"/>
-        </w:r>
-        <w:r>
-          <w:rPr>
-            <w:noProof/>
-            <w:webHidden/>
-          </w:rPr>
-          <w:t>2</w:t>
-        </w:r>
-        <w:r>
-          <w:rPr>
-            <w:noProof/>
-            <w:webHidden/>
-          </w:rPr>
-          <w:fldChar w:fldCharType="end"/>
-        </w:r>
-      </w:hyperlink>
+      <w:r>
+        <w:rPr>
+          <w:noProof/>
+        </w:rPr>
+        <w:t>Figur 1 Grades logga</w:t>
+      </w:r>
+      <w:r>
+        <w:rPr>
+          <w:noProof/>
+        </w:rPr>
+        <w:tab/>
+      </w:r>
+      <w:r>
+        <w:rPr>
+          <w:noProof/>
+        </w:rPr>
+        <w:fldChar w:fldCharType="begin"/>
+      </w:r>
+      <w:r>
+        <w:rPr>
+          <w:noProof/>
+        </w:rPr>
+        <w:instrText xml:space="preserve"> PAGEREF _Toc389138814 \h </w:instrText>
+      </w:r>
+      <w:r>
+        <w:rPr>
+          <w:noProof/>
+        </w:rPr>
+      </w:r>
+      <w:r>
+        <w:rPr>
+          <w:noProof/>
+        </w:rPr>
+        <w:fldChar w:fldCharType="separate"/>
+      </w:r>
+      <w:r>
+        <w:rPr>
+          <w:noProof/>
+        </w:rPr>
+        <w:t>2</w:t>
+      </w:r>
+      <w:r>
+        <w:rPr>
+          <w:noProof/>
+        </w:rPr>
+        <w:fldChar w:fldCharType="end"/>
+      </w:r>
     </w:p>
     <w:p>
       <w:pPr>
@@ -1942,66 +1936,58 @@
         <w:rPr>
           <w:rFonts w:asciiTheme="minorHAnsi" w:eastAsiaTheme="minorEastAsia" w:hAnsiTheme="minorHAnsi"/>
           <w:noProof/>
-          <w:lang w:eastAsia="en-GB"/>
-        </w:rPr>
-      </w:pPr>
-      <w:hyperlink w:anchor="_Toc489811919" w:history="1">
-        <w:r>
-          <w:rPr>
-            <w:rStyle w:val="Hyperlnk"/>
-            <w:noProof/>
-          </w:rPr>
-          <w:t>Figur 2 Forskningsstrategier och forskningsmetoder</w:t>
-        </w:r>
-        <w:r>
-          <w:rPr>
-            <w:noProof/>
-            <w:webHidden/>
-          </w:rPr>
-          <w:tab/>
-        </w:r>
-        <w:r>
-          <w:rPr>
-            <w:noProof/>
-            <w:webHidden/>
-          </w:rPr>
-          <w:fldChar w:fldCharType="begin"/>
-        </w:r>
-        <w:r>
-          <w:rPr>
-            <w:noProof/>
-            <w:webHidden/>
-          </w:rPr>
-          <w:instrText xml:space="preserve"> PAGEREF _Toc489811919 \h </w:instrText>
-        </w:r>
-        <w:r>
-          <w:rPr>
-            <w:noProof/>
-            <w:webHidden/>
-          </w:rPr>
-        </w:r>
-        <w:r>
-          <w:rPr>
-            <w:noProof/>
-            <w:webHidden/>
-          </w:rPr>
-          <w:fldChar w:fldCharType="separate"/>
-        </w:r>
-        <w:r>
-          <w:rPr>
-            <w:noProof/>
-            <w:webHidden/>
-          </w:rPr>
-          <w:t>7</w:t>
-        </w:r>
-        <w:r>
-          <w:rPr>
-            <w:noProof/>
-            <w:webHidden/>
-          </w:rPr>
-          <w:fldChar w:fldCharType="end"/>
-        </w:r>
-      </w:hyperlink>
+          <w:sz w:val="24"/>
+          <w:szCs w:val="24"/>
+          <w:lang w:eastAsia="ja-JP"/>
+        </w:rPr>
+      </w:pPr>
+      <w:r>
+        <w:rPr>
+          <w:noProof/>
+        </w:rPr>
+        <w:t>Figur 2 Forskningsstrategier och forskningsmetoder</w:t>
+      </w:r>
+      <w:r>
+        <w:rPr>
+          <w:noProof/>
+        </w:rPr>
+        <w:tab/>
+      </w:r>
+      <w:r>
+        <w:rPr>
+          <w:noProof/>
+        </w:rPr>
+        <w:fldChar w:fldCharType="begin"/>
+      </w:r>
+      <w:r>
+        <w:rPr>
+          <w:noProof/>
+        </w:rPr>
+        <w:instrText xml:space="preserve"> PAGEREF _Toc389138815 \h </w:instrText>
+      </w:r>
+      <w:r>
+        <w:rPr>
+          <w:noProof/>
+        </w:rPr>
+      </w:r>
+      <w:r>
+        <w:rPr>
+          <w:noProof/>
+        </w:rPr>
+        <w:fldChar w:fldCharType="separate"/>
+      </w:r>
+      <w:r>
+        <w:rPr>
+          <w:noProof/>
+        </w:rPr>
+        <w:t>7</w:t>
+      </w:r>
+      <w:r>
+        <w:rPr>
+          <w:noProof/>
+        </w:rPr>
+        <w:fldChar w:fldCharType="end"/>
+      </w:r>
     </w:p>
     <w:p>
       <w:r>
@@ -2812,7 +2798,13 @@
         <w:pStyle w:val="Brdtext"/>
       </w:pPr>
       <w:r>
-        <w:t>Denna studie ska ge underlag till att utvärdera om företaget Grade kan förbättra sitt e-lärande</w:t>
+        <w:t>Denna studie ska ge underlag till att utvärdera om för</w:t>
+      </w:r>
+      <w:r>
+        <w:t xml:space="preserve">etaget Grade kan förbättra sitt </w:t>
+      </w:r>
+      <w:r>
+        <w:t>e-lärande</w:t>
       </w:r>
       <w:r>
         <w:t xml:space="preserve"> i deras kurser</w:t>
@@ -2894,21 +2886,25 @@
         <mc:AlternateContent>
           <mc:Choice Requires="wpg">
             <w:drawing>
-              <wp:inline distT="0" distB="0" distL="0" distR="0" wp14:anchorId="50555D2F" wp14:editId="75E4AFEF">
-                <wp:extent cx="4489450" cy="3448049"/>
-                <wp:effectExtent l="0" t="0" r="6350" b="635"/>
+              <wp:inline distT="0" distB="0" distL="0" distR="0" wp14:anchorId="50555D2F" wp14:editId="511316FB">
+                <wp:extent cx="4122874" cy="1503952"/>
+                <wp:effectExtent l="0" t="0" r="0" b="0"/>
                 <wp:docPr id="8" name="Grupp 8"/>
-                <wp:cNvGraphicFramePr/>
+                <wp:cNvGraphicFramePr>
+                  <a:graphicFrameLocks xmlns:a="http://schemas.openxmlformats.org/drawingml/2006/main"/>
+                </wp:cNvGraphicFramePr>
                 <a:graphic xmlns:a="http://schemas.openxmlformats.org/drawingml/2006/main">
                   <a:graphicData uri="http://schemas.microsoft.com/office/word/2010/wordprocessingGroup">
                     <wpg:wgp>
-                      <wpg:cNvGrpSpPr/>
+                      <wpg:cNvGrpSpPr>
+                        <a:grpSpLocks/>
+                      </wpg:cNvGrpSpPr>
                       <wpg:grpSpPr>
                         <a:xfrm>
                           <a:off x="0" y="0"/>
-                          <a:ext cx="4489450" cy="3448049"/>
-                          <a:chOff x="0" y="1"/>
-                          <a:chExt cx="5760720" cy="4330064"/>
+                          <a:ext cx="4122874" cy="1503952"/>
+                          <a:chOff x="0" y="1537448"/>
+                          <a:chExt cx="5760720" cy="2792617"/>
                         </a:xfrm>
                       </wpg:grpSpPr>
                       <pic:pic xmlns:pic="http://schemas.openxmlformats.org/drawingml/2006/picture">
@@ -2919,13 +2915,10 @@
                           </pic:cNvPicPr>
                         </pic:nvPicPr>
                         <pic:blipFill>
-                          <a:blip r:embed="rId14" cstate="print">
+                          <a:blip r:embed="rId14">
                             <a:extLst>
                               <a:ext uri="{28A0092B-C50C-407E-A947-70E740481C1C}">
                                 <a14:useLocalDpi xmlns:a14="http://schemas.microsoft.com/office/drawing/2010/main" val="0"/>
-                              </a:ext>
-                              <a:ext uri="{837473B0-CC2E-450A-ABE3-18F120FF3D39}">
-                                <a1611:picAttrSrcUrl xmlns="" xmlns:cx="http://schemas.microsoft.com/office/drawing/2014/chartex" xmlns:cx1="http://schemas.microsoft.com/office/drawing/2015/9/8/chartex" xmlns:cx2="http://schemas.microsoft.com/office/drawing/2015/10/21/chartex" xmlns:cx3="http://schemas.microsoft.com/office/drawing/2016/5/9/chartex" xmlns:cx4="http://schemas.microsoft.com/office/drawing/2016/5/10/chartex" xmlns:cx5="http://schemas.microsoft.com/office/drawing/2016/5/11/chartex" xmlns:cx6="http://schemas.microsoft.com/office/drawing/2016/5/12/chartex" xmlns:cx7="http://schemas.microsoft.com/office/drawing/2016/5/13/chartex" xmlns:cx8="http://schemas.microsoft.com/office/drawing/2016/5/14/chartex" xmlns:aink="http://schemas.microsoft.com/office/drawing/2016/ink" xmlns:am3d="http://schemas.microsoft.com/office/drawing/2017/model3d" xmlns:o="urn:schemas-microsoft-com:office:office" xmlns:v="urn:schemas-microsoft-com:vml" xmlns:w10="urn:schemas-microsoft-com:office:word" xmlns:w="http://schemas.openxmlformats.org/wordprocessingml/2006/main" xmlns:w15="http://schemas.microsoft.com/office/word/2012/wordml" xmlns:w16cid="http://schemas.microsoft.com/office/word/2016/wordml/cid" xmlns:w16se="http://schemas.microsoft.com/office/word/2015/wordml/symex" xmlns:a1611="http://schemas.microsoft.com/office/drawing/2016/11/main" xmlns:arto="http://schemas.microsoft.com/office/word/2006/arto" r:id="rId15"/>
                               </a:ext>
                             </a:extLst>
                           </a:blip>
@@ -2935,8 +2928,8 @@
                         </pic:blipFill>
                         <pic:spPr>
                           <a:xfrm>
-                            <a:off x="0" y="1"/>
-                            <a:ext cx="5755780" cy="4103658"/>
+                            <a:off x="0" y="1537448"/>
+                            <a:ext cx="5755780" cy="1028764"/>
                           </a:xfrm>
                           <a:prstGeom prst="rect">
                             <a:avLst/>
@@ -2988,7 +2981,7 @@
           </mc:Choice>
           <mc:Fallback>
             <w:pict>
-              <v:group id="Grupp 8" o:spid="_x0000_s1027" style="width:353.5pt;height:271.5pt;mso-position-horizontal-relative:char;mso-position-vertical-relative:line" coordorigin=",1" coordsize="5760720,4330064" o:gfxdata="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">
+              <v:group id="Grupp 8" o:spid="_x0000_s1027" style="width:324.65pt;height:118.4pt;mso-position-horizontal-relative:char;mso-position-vertical-relative:line" coordorigin=",1537448" coordsize="5760720,2792617" o:gfxdata="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">
                 <v:shapetype id="_x0000_t75" coordsize="21600,21600" o:spt="75" o:preferrelative="t" path="m@4@5l@4@11@9@11@9@5xe" filled="f" stroked="f">
                   <v:stroke joinstyle="miter"/>
                   <v:formulas>
@@ -3008,10 +3001,14 @@
                   <v:path o:extrusionok="f" gradientshapeok="t" o:connecttype="rect"/>
                   <o:lock v:ext="edit" aspectratio="t"/>
                 </v:shapetype>
-                <v:shape id="Bildobjekt 5" o:spid="_x0000_s1028" type="#_x0000_t75" style="position:absolute;top:1;width:5755780;height:4103658;visibility:visible;mso-wrap-style:square" o:preferrelative="f" o:gfxdata="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">
-                  <v:imagedata r:id="rId16" o:title=""/>
+                <v:shape id="Bildobjekt 5" o:spid="_x0000_s1028" type="#_x0000_t75" style="position:absolute;top:1537448;width:5755780;height:1028764;visibility:visible;mso-wrap-style:square" o:preferrelative="f" o:gfxdata="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">
+                  <v:imagedata r:id="rId15" o:title=""/>
                   <v:path arrowok="t"/>
                 </v:shape>
+                <v:shapetype id="_x0000_t202" coordsize="21600,21600" o:spt="202" path="m0,0l0,21600,21600,21600,21600,0xe">
+                  <v:stroke joinstyle="miter"/>
+                  <v:path gradientshapeok="t" o:connecttype="rect"/>
+                </v:shapetype>
                 <v:shape id="Textruta 6" o:spid="_x0000_s1029" type="#_x0000_t202" style="position:absolute;top:4107180;width:5760720;height:222885;visibility:visible;mso-wrap-style:square;v-text-anchor:top" o:gfxdata="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" stroked="f">
                   <v:textbox>
                     <w:txbxContent>
@@ -3038,7 +3035,7 @@
         <w:pStyle w:val="Beskrivning"/>
       </w:pPr>
       <w:bookmarkStart w:id="2" w:name="_Ref487706720"/>
-      <w:bookmarkStart w:id="3" w:name="_Toc489811918"/>
+      <w:bookmarkStart w:id="3" w:name="_Toc389138814"/>
       <w:r>
         <w:t xml:space="preserve">Figur </w:t>
       </w:r>
@@ -3055,7 +3052,7 @@
         <w:t xml:space="preserve"> </w:t>
       </w:r>
       <w:r>
-        <w:t>Detta är inte en pipa</w:t>
+        <w:t>Grades logga</w:t>
       </w:r>
       <w:bookmarkEnd w:id="3"/>
     </w:p>
@@ -3078,7 +3075,7 @@
       <w:r>
         <w:t xml:space="preserve">- och tabellbeskrivningar i Word kan vara besvärligt, men en enkel guide finns här: </w:t>
       </w:r>
-      <w:hyperlink r:id="rId17" w:history="1">
+      <w:hyperlink r:id="rId16" w:history="1">
         <w:r>
           <w:rPr>
             <w:rStyle w:val="Hyperlnk"/>
@@ -4414,7 +4411,7 @@
                     <pic:cNvPicPr/>
                   </pic:nvPicPr>
                   <pic:blipFill>
-                    <a:blip r:embed="rId18" cstate="print">
+                    <a:blip r:embed="rId17" cstate="print">
                       <a:extLst>
                         <a:ext uri="{28A0092B-C50C-407E-A947-70E740481C1C}">
                           <a14:useLocalDpi xmlns:a14="http://schemas.microsoft.com/office/drawing/2010/main" val="0"/>
@@ -4446,7 +4443,7 @@
         <w:pStyle w:val="Beskrivning"/>
       </w:pPr>
       <w:bookmarkStart w:id="9" w:name="_Ref489810648"/>
-      <w:bookmarkStart w:id="10" w:name="_Toc489811919"/>
+      <w:bookmarkStart w:id="10" w:name="_Toc389138815"/>
       <w:r>
         <w:t xml:space="preserve">Figur </w:t>
       </w:r>
@@ -4559,95 +4556,203 @@
         <w:t xml:space="preserve"> tre </w:t>
       </w:r>
       <w:r>
+        <w:t>perspektiv på</w:t>
+      </w:r>
+      <w:r>
+        <w:t xml:space="preserve"> pedagogik. I var</w:t>
+      </w:r>
+      <w:r>
+        <w:t xml:space="preserve"> och en</w:t>
+      </w:r>
+      <w:r>
+        <w:t xml:space="preserve"> av dessa tre </w:t>
+      </w:r>
+      <w:r>
         <w:t>perspektiv</w:t>
       </w:r>
       <w:r>
+        <w:t xml:space="preserve"> ska det </w:t>
+      </w:r>
+      <w:r>
+        <w:t>avgöras</w:t>
+      </w:r>
+      <w:r>
         <w:t xml:space="preserve"> </w:t>
       </w:r>
       <w:r>
-        <w:t>på pedagogik. I var</w:t>
-      </w:r>
-      <w:r>
-        <w:t xml:space="preserve"> och en</w:t>
-      </w:r>
-      <w:r>
-        <w:t xml:space="preserve"> av dessa tre synvinklar ska det </w:t>
-      </w:r>
-      <w:r>
-        <w:t>avgöras</w:t>
+        <w:t xml:space="preserve">vilken pedagogisk </w:t>
+      </w:r>
+      <w:r>
+        <w:t xml:space="preserve">modell </w:t>
+      </w:r>
+      <w:r>
+        <w:t xml:space="preserve">som kan tillämpas </w:t>
+      </w:r>
+      <w:r>
+        <w:t xml:space="preserve">för att </w:t>
+      </w:r>
+      <w:r>
+        <w:t>stödja</w:t>
+      </w:r>
+      <w:r>
+        <w:t xml:space="preserve"> Grade att </w:t>
+      </w:r>
+      <w:r>
+        <w:t xml:space="preserve">ytterligare </w:t>
+      </w:r>
+      <w:r>
+        <w:t xml:space="preserve">utveckla sin pedagogiska filosofi. </w:t>
+      </w:r>
+    </w:p>
+    <w:p/>
+    <w:p>
+      <w:r>
+        <w:t xml:space="preserve">De pedagogiska perspektiven </w:t>
+      </w:r>
+      <w:r>
+        <w:t xml:space="preserve">har </w:t>
+      </w:r>
+      <w:r>
+        <w:t>flera</w:t>
+      </w:r>
+      <w:r>
+        <w:t xml:space="preserve"> läroteorier och modeller som använts som en grund</w:t>
+      </w:r>
+      <w:r>
+        <w:t xml:space="preserve"> i</w:t>
       </w:r>
       <w:r>
         <w:t xml:space="preserve"> </w:t>
       </w:r>
       <w:r>
-        <w:t xml:space="preserve">vilken pedagogisk </w:t>
-      </w:r>
-      <w:r>
-        <w:t xml:space="preserve">modell </w:t>
-      </w:r>
-      <w:r>
-        <w:t xml:space="preserve">som kan tillämpas </w:t>
-      </w:r>
-      <w:r>
-        <w:t xml:space="preserve">för att </w:t>
-      </w:r>
-      <w:r>
-        <w:t>stödja</w:t>
-      </w:r>
-      <w:r>
-        <w:t xml:space="preserve"> Grade att </w:t>
-      </w:r>
-      <w:r>
-        <w:t xml:space="preserve">ytterligare </w:t>
-      </w:r>
-      <w:r>
-        <w:t xml:space="preserve">utveckla sin pedagogiska filosofi. </w:t>
+        <w:t xml:space="preserve">lärande. </w:t>
+      </w:r>
+      <w:r>
+        <w:t>Det</w:t>
+      </w:r>
+      <w:r>
+        <w:t xml:space="preserve"> har genomförts granskningar </w:t>
+      </w:r>
+      <w:r>
+        <w:t xml:space="preserve">om </w:t>
+      </w:r>
+      <w:r>
+        <w:t>vilka</w:t>
+      </w:r>
+      <w:r>
+        <w:t xml:space="preserve"> pedagogiska modeller </w:t>
+      </w:r>
+      <w:r>
+        <w:t xml:space="preserve">som </w:t>
+      </w:r>
+      <w:r>
+        <w:t xml:space="preserve">är användbar när det kommer till </w:t>
+      </w:r>
+      <w:r>
+        <w:t xml:space="preserve">e-lärandet. I </w:t>
+      </w:r>
+      <w:r>
+        <w:t xml:space="preserve">tidigare granskningar angående de tre pedagogiska perspektiven och deras modeller och teorier har </w:t>
+      </w:r>
+      <w:proofErr w:type="spellStart"/>
+      <w:r>
+        <w:t>Conoles</w:t>
+      </w:r>
+      <w:proofErr w:type="spellEnd"/>
+      <w:r>
+        <w:t xml:space="preserve"> (2010</w:t>
+      </w:r>
+      <w:r>
+        <w:t xml:space="preserve">) </w:t>
+      </w:r>
+      <w:r>
+        <w:t xml:space="preserve">och </w:t>
+      </w:r>
+      <w:proofErr w:type="spellStart"/>
+      <w:r>
+        <w:t>M</w:t>
+      </w:r>
+      <w:r>
+        <w:t>ayes</w:t>
+      </w:r>
+      <w:proofErr w:type="spellEnd"/>
+      <w:r>
+        <w:t xml:space="preserve"> och </w:t>
+      </w:r>
+      <w:proofErr w:type="spellStart"/>
+      <w:r>
+        <w:t>Freitas</w:t>
+      </w:r>
+      <w:proofErr w:type="spellEnd"/>
+      <w:r>
+        <w:t xml:space="preserve"> (2004) samman</w:t>
+      </w:r>
+      <w:r>
+        <w:t>lagt beskrivit 17 olika</w:t>
+      </w:r>
+      <w:r>
+        <w:t xml:space="preserve"> modeller </w:t>
+      </w:r>
+      <w:r>
+        <w:t>som används vid producerandet av e-kurser. Valet av modeller beror på att</w:t>
+      </w:r>
+      <w:r>
+        <w:t xml:space="preserve"> det har gemensamt utförliga parametrar som är enkelt att gå tillvä</w:t>
+      </w:r>
+      <w:r>
+        <w:t>ga med. De utvalda modellerna har</w:t>
+      </w:r>
+      <w:r>
+        <w:t xml:space="preserve"> i sin tur även </w:t>
+      </w:r>
+      <w:r>
+        <w:t xml:space="preserve">blivit </w:t>
+      </w:r>
+      <w:r>
+        <w:t xml:space="preserve">filtrerade av att passa Grades behov och arbetssätt. En av dessa är praktiska skäl, Grade har ett medvetet stort nätverk med </w:t>
+      </w:r>
+      <w:r>
+        <w:t xml:space="preserve">diverse verksamhetsområden. Därmed blir det många branscher att anpassa </w:t>
+      </w:r>
+      <w:r>
+        <w:t>e-</w:t>
+      </w:r>
+      <w:r>
+        <w:t xml:space="preserve">kurser till och </w:t>
+      </w:r>
+      <w:r>
+        <w:t xml:space="preserve">kraven kan variera från olika håll. </w:t>
       </w:r>
     </w:p>
     <w:p/>
     <w:p>
       <w:r>
-        <w:t xml:space="preserve">De pedagogiska perspektiven </w:t>
-      </w:r>
-      <w:r>
-        <w:t xml:space="preserve">har olika läroteorier som använts när e-lärande ska inkluderas i studenters studier. Det har genomförts granskningar hur pedagogiska modeller används inom e-lärandet. I </w:t>
-      </w:r>
-      <w:proofErr w:type="spellStart"/>
-      <w:r>
-        <w:t>Conoles</w:t>
-      </w:r>
-      <w:proofErr w:type="spellEnd"/>
-      <w:r>
-        <w:t xml:space="preserve"> (2003) granskning beskrivs 13 modeller som passar när e-kurser ska produceras. </w:t>
-      </w:r>
-    </w:p>
-    <w:p/>
-    <w:p/>
-    <w:p>
-      <w:r>
-        <w:t xml:space="preserve">Valet av </w:t>
-      </w:r>
-      <w:r>
-        <w:t xml:space="preserve">modellerna i de pedagogiska kategorierna bedömdes med hjälp av att </w:t>
-      </w:r>
-      <w:r>
-        <w:t>tidigare granskningar av deras användbarhet inom e-lärande.</w:t>
-      </w:r>
-      <w:r>
-        <w:t xml:space="preserve"> I </w:t>
-      </w:r>
-      <w:proofErr w:type="spellStart"/>
-      <w:r>
-        <w:t>Conoles</w:t>
-      </w:r>
-      <w:proofErr w:type="spellEnd"/>
-      <w:r>
-        <w:t xml:space="preserve"> (2003) granskning beskrivs 13 modeller som passar när e-kurser ska produceras.</w:t>
+        <w:t>Det a</w:t>
+      </w:r>
+      <w:r>
+        <w:t>ssociativa</w:t>
+      </w:r>
+      <w:r>
+        <w:t>-, kognitivism/konstruktivism -&amp; sociokulturellt-, perspektiven</w:t>
+      </w:r>
+      <w:r>
+        <w:t xml:space="preserve"> </w:t>
+      </w:r>
+      <w:r>
+        <w:t xml:space="preserve">är pedagogiska begrepp för att </w:t>
+      </w:r>
+      <w:r>
+        <w:t xml:space="preserve">det finns olika sätt för studenter att </w:t>
+      </w:r>
+      <w:r>
+        <w:t xml:space="preserve">lära. Dessa perspektiv har tydligt förklarats i teori </w:t>
+      </w:r>
+      <w:r>
+        <w:t>avsnittet och har används för att bringa en starkare förståelse hur lärande kan ha påverkan genom olika typer av tillvägagångssätt.</w:t>
       </w:r>
       <w:bookmarkStart w:id="11" w:name="_GoBack"/>
       <w:bookmarkEnd w:id="11"/>
     </w:p>
-    <w:p/>
     <w:p/>
     <w:p>
       <w:proofErr w:type="spellStart"/>
@@ -6271,8 +6376,8 @@
       <w:pPr>
         <w:spacing w:after="200" w:line="0" w:lineRule="auto"/>
         <w:sectPr>
-          <w:footerReference w:type="default" r:id="rId19"/>
-          <w:footerReference w:type="first" r:id="rId20"/>
+          <w:footerReference w:type="default" r:id="rId18"/>
+          <w:footerReference w:type="first" r:id="rId19"/>
           <w:pgSz w:w="11906" w:h="16838" w:code="9"/>
           <w:pgMar w:top="1417" w:right="1417" w:bottom="1417" w:left="1417" w:header="709" w:footer="709" w:gutter="0"/>
           <w:pgNumType w:start="1"/>
@@ -6461,7 +6566,7 @@
           <w:rPr>
             <w:noProof/>
           </w:rPr>
-          <w:t>7</w:t>
+          <w:t>14</w:t>
         </w:r>
         <w:r>
           <w:fldChar w:fldCharType="end"/>
@@ -10599,7 +10704,7 @@
 </file>
 
 <file path=customXml/itemProps1.xml><?xml version="1.0" encoding="utf-8"?>
-<ds:datastoreItem xmlns:ds="http://schemas.openxmlformats.org/officeDocument/2006/customXml" ds:itemID="{370DD14F-F718-DD4B-B9F4-65084CC92944}">
+<ds:datastoreItem xmlns:ds="http://schemas.openxmlformats.org/officeDocument/2006/customXml" ds:itemID="{64FEFDF3-39D4-EA4D-A3C4-659A5492D7E3}">
   <ds:schemaRefs>
     <ds:schemaRef ds:uri="http://schemas.openxmlformats.org/officeDocument/2006/bibliography"/>
   </ds:schemaRefs>

</xml_diff>

<commit_message>
Started writing in punkt 1
</commit_message>
<xml_diff>
--- a/Thesis/Thesis.docx
+++ b/Thesis/Thesis.docx
@@ -2266,468 +2266,230 @@
         <w:pStyle w:val="Brdtext"/>
       </w:pPr>
       <w:r>
-        <w:t xml:space="preserve">E-lärande är ett utbildningsverktyg som </w:t>
-      </w:r>
-      <w:r>
-        <w:t>användas med hjälp av World Wide Web (WWW)</w:t>
+        <w:t>Distans lärande</w:t>
+      </w:r>
+      <w:r>
+        <w:t xml:space="preserve"> </w:t>
+      </w:r>
+      <w:r>
+        <w:t xml:space="preserve">har </w:t>
+      </w:r>
+      <w:r>
+        <w:t>varit en del av lärandet</w:t>
+      </w:r>
+      <w:r>
+        <w:t xml:space="preserve"> långt innan internet </w:t>
+      </w:r>
+      <w:r>
+        <w:t xml:space="preserve">introducerades </w:t>
+      </w:r>
+      <w:r>
+        <w:t>för första gången. K</w:t>
+      </w:r>
+      <w:r>
+        <w:t>urser har erbjudit</w:t>
+      </w:r>
+      <w:r>
+        <w:t>s</w:t>
+      </w:r>
+      <w:r>
+        <w:t xml:space="preserve"> </w:t>
+      </w:r>
+      <w:r>
+        <w:t xml:space="preserve">till att </w:t>
+      </w:r>
+      <w:r>
+        <w:t xml:space="preserve">ge studenter utbildning i specifika ämnen eller kunskaper. År 1840 lärde Issac Pitman studenter stenografi genom brevväxling. </w:t>
+      </w:r>
+      <w:r>
+        <w:t>Stenografi är en typ av</w:t>
+      </w:r>
+      <w:r>
+        <w:t xml:space="preserve"> symboliskt skrivande</w:t>
+      </w:r>
+      <w:r>
+        <w:t xml:space="preserve"> och</w:t>
+      </w:r>
+      <w:r>
+        <w:t xml:space="preserve"> var designad att förbättra </w:t>
+      </w:r>
+      <w:r>
+        <w:t>skrivhastigheten</w:t>
+      </w:r>
+      <w:r>
+        <w:t xml:space="preserve"> och </w:t>
+      </w:r>
+      <w:r>
+        <w:t xml:space="preserve">utnyttjades </w:t>
+      </w:r>
+      <w:r>
+        <w:t>av personer</w:t>
+      </w:r>
+      <w:r>
+        <w:t xml:space="preserve"> som skrev eller </w:t>
+      </w:r>
+      <w:r>
+        <w:t>tog del av mycket anteckningar</w:t>
+      </w:r>
+      <w:r>
+        <w:t>, i.e. journalister och sekreterare.</w:t>
+      </w:r>
+    </w:p>
+    <w:p>
+      <w:pPr>
+        <w:pStyle w:val="Brdtext"/>
+      </w:pPr>
+      <w:r>
+        <w:t>Den första t</w:t>
+      </w:r>
+      <w:r>
+        <w:t xml:space="preserve">estmaskinen </w:t>
+      </w:r>
+      <w:r>
+        <w:t>uppfanns år</w:t>
+      </w:r>
+      <w:r>
+        <w:t xml:space="preserve"> </w:t>
+      </w:r>
+      <w:r>
+        <w:t>1924</w:t>
+      </w:r>
+      <w:r>
+        <w:t xml:space="preserve"> och gjorde det möjligt att studenter kunde testa sig själv</w:t>
+      </w:r>
+      <w:r>
+        <w:t>a. 30 år senare uppfann</w:t>
+      </w:r>
+      <w:r>
+        <w:t xml:space="preserve"> Harvard professorn BF Skinner undervisningsmaskinen som gjorde att skolor kunde administrativt programmera instruktioner till sina studenter. Det v</w:t>
+      </w:r>
+      <w:r>
+        <w:t>ar inte förens år 1960, träningsprogram på datorn in</w:t>
+      </w:r>
+      <w:r>
+        <w:t>troducerades för studenter. T</w:t>
+      </w:r>
+      <w:r>
+        <w:t>räningsprogrammet var känt som PLATO - programmerad logik</w:t>
+      </w:r>
+      <w:r>
+        <w:t xml:space="preserve"> för</w:t>
+      </w:r>
+      <w:r>
+        <w:t xml:space="preserve"> automatiserad undervisning. De </w:t>
+      </w:r>
+      <w:r>
+        <w:t>först</w:t>
+      </w:r>
+      <w:r>
+        <w:t>a</w:t>
+      </w:r>
+      <w:r>
+        <w:t xml:space="preserve"> inlärningssystemen var främst för att leverera information till studenten</w:t>
+      </w:r>
+      <w:r>
+        <w:t xml:space="preserve"> och i början av 70-talet blev online-träning mer </w:t>
+      </w:r>
+      <w:r>
+        <w:t>interaktiv</w:t>
+      </w:r>
+      <w:r>
+        <w:t>. U</w:t>
+      </w:r>
+      <w:r>
+        <w:t xml:space="preserve">niversitet Open University i England </w:t>
+      </w:r>
+      <w:r>
+        <w:t>var</w:t>
+      </w:r>
+      <w:r>
+        <w:t xml:space="preserve"> främst</w:t>
+      </w:r>
+      <w:r>
+        <w:t xml:space="preserve"> inriktade på inlärning via avstånd och var </w:t>
+      </w:r>
+      <w:r>
+        <w:t>lyhörda till att bör</w:t>
+      </w:r>
+      <w:r>
+        <w:t>ja använda datorbaserad lärande. Via internet började universitetet erbjuda ett bredare utbud på interaktiva kurser, samt eff</w:t>
+      </w:r>
+      <w:r>
+        <w:t xml:space="preserve">ektivare kontakt med studenter. </w:t>
+      </w:r>
+      <w:r>
+        <w:t xml:space="preserve">Det var inte förens 1999 termen e-lärande </w:t>
+      </w:r>
+      <w:r>
+        <w:t>användes på ett CBT (Computer-Based Traning) seminarium. Efter det har även termen virtuellt lärande varit ord som framkommit under 90-talet.</w:t>
+      </w:r>
+    </w:p>
+    <w:p>
+      <w:pPr>
+        <w:pStyle w:val="Brdtext"/>
+      </w:pPr>
+      <w:r>
+        <w:t xml:space="preserve">För att e-lärande ska fungera är måste det med hjälp av World Wide Web (WWW) </w:t>
+      </w:r>
+      <w:bookmarkStart w:id="1" w:name="_GoBack"/>
+      <w:bookmarkEnd w:id="1"/>
+    </w:p>
+    <w:p>
+      <w:pPr>
+        <w:pStyle w:val="Brdtext"/>
+      </w:pPr>
+    </w:p>
+    <w:p>
+      <w:pPr>
+        <w:pStyle w:val="Brdtext"/>
+      </w:pPr>
+      <w:r>
+        <w:rPr>
+          <w:u w:val="single"/>
+        </w:rPr>
+        <w:t xml:space="preserve">Det kan vara trevligt att inkludera figurer redan i det första kapitlet. En bild av en pipa (men inte en pipa) ges i </w:t>
+      </w:r>
+      <w:r>
+        <w:rPr>
+          <w:u w:val="single"/>
+        </w:rPr>
+        <w:fldChar w:fldCharType="begin"/>
+      </w:r>
+      <w:r>
+        <w:rPr>
+          <w:u w:val="single"/>
+        </w:rPr>
+        <w:instrText xml:space="preserve"> REF _Ref487706720 \h </w:instrText>
+      </w:r>
+      <w:r>
+        <w:rPr>
+          <w:u w:val="single"/>
+        </w:rPr>
+      </w:r>
+      <w:r>
+        <w:rPr>
+          <w:u w:val="single"/>
+        </w:rPr>
+        <w:fldChar w:fldCharType="separate"/>
+      </w:r>
+      <w:r>
+        <w:t xml:space="preserve">Figur </w:t>
+      </w:r>
+      <w:r>
+        <w:rPr>
+          <w:noProof/>
+        </w:rPr>
+        <w:t>1</w:t>
+      </w:r>
+      <w:r>
+        <w:rPr>
+          <w:u w:val="single"/>
+        </w:rPr>
+        <w:fldChar w:fldCharType="end"/>
       </w:r>
       <w:r>
         <w:t>.</w:t>
       </w:r>
-      <w:r>
-        <w:t xml:space="preserve"> E-lärandet används </w:t>
-      </w:r>
-      <w:r>
-        <w:t>vanligtvis</w:t>
-      </w:r>
-      <w:r>
-        <w:t xml:space="preserve"> </w:t>
-      </w:r>
-      <w:r>
-        <w:t xml:space="preserve">som </w:t>
-      </w:r>
-      <w:r>
-        <w:t>en distansundervisning, men kan o</w:t>
-      </w:r>
-      <w:r>
-        <w:t>ckså</w:t>
-      </w:r>
-      <w:r>
-        <w:t xml:space="preserve"> </w:t>
-      </w:r>
-      <w:r>
-        <w:t>användas</w:t>
-      </w:r>
-      <w:r>
-        <w:t xml:space="preserve"> tillsammans med </w:t>
-      </w:r>
-      <w:r>
-        <w:t>klassrumsrelaterade miljöer och kallas då blandad e-lärande</w:t>
-      </w:r>
-      <w:r>
-        <w:t xml:space="preserve"> (blended e-learning)</w:t>
-      </w:r>
-      <w:r>
-        <w:t xml:space="preserve">. </w:t>
-      </w:r>
-      <w:r>
-        <w:t>De</w:t>
-      </w:r>
-      <w:r>
-        <w:t xml:space="preserve"> största f</w:t>
-      </w:r>
-      <w:r>
-        <w:t>ördelar</w:t>
-      </w:r>
-      <w:r>
-        <w:t>na</w:t>
-      </w:r>
-      <w:r>
-        <w:t xml:space="preserve"> med e-kurser är att de kan utföras när </w:t>
-      </w:r>
-      <w:r>
-        <w:t xml:space="preserve">och var </w:t>
-      </w:r>
-      <w:r>
-        <w:t>som hel</w:t>
-      </w:r>
-      <w:r>
-        <w:t>s</w:t>
-      </w:r>
-      <w:r>
-        <w:t>t. Det gör att tiden som läggs på transport till fysiska lekt</w:t>
-      </w:r>
-      <w:r>
-        <w:t xml:space="preserve">ioner inte behövs göras längre. </w:t>
-      </w:r>
-      <w:r>
-        <w:t>Utbildningen ska vara effektivt, tidsbesparande och lätthanterlig</w:t>
-      </w:r>
-      <w:r>
-        <w:t xml:space="preserve"> för att klassas som en beprövad e-kurs</w:t>
-      </w:r>
-      <w:r>
-        <w:t xml:space="preserve">. </w:t>
-      </w:r>
-      <w:r>
-        <w:t xml:space="preserve">De största nackdelarna med e-kurser är att användare tenderar att inte slutföra kurser och missar delar av </w:t>
-      </w:r>
-      <w:r>
-        <w:t xml:space="preserve">viktigt innehåll. </w:t>
-      </w:r>
-      <w:r>
-        <w:t xml:space="preserve">Anledningen till detta är att kursen kan </w:t>
-      </w:r>
-      <w:r>
-        <w:t>omfatta</w:t>
-      </w:r>
-      <w:r>
-        <w:t xml:space="preserve"> för mycket material och att användaren </w:t>
-      </w:r>
-      <w:r>
-        <w:t>således</w:t>
-      </w:r>
-      <w:r>
-        <w:t xml:space="preserve"> tröttnar fo</w:t>
-      </w:r>
-      <w:r>
-        <w:t>rtare</w:t>
-      </w:r>
-      <w:r>
-        <w:t xml:space="preserve">. E-lärande är ett </w:t>
-      </w:r>
-      <w:r>
-        <w:t xml:space="preserve">verktyg som </w:t>
-      </w:r>
-      <w:r>
-        <w:t xml:space="preserve">resulterar </w:t>
-      </w:r>
-      <w:r>
-        <w:t xml:space="preserve">främst </w:t>
-      </w:r>
-      <w:r>
-        <w:t>tillsammans med att använda det</w:t>
-      </w:r>
-      <w:r>
-        <w:t xml:space="preserve"> senare</w:t>
-      </w:r>
-      <w:r>
-        <w:t xml:space="preserve"> i praktiken. </w:t>
-      </w:r>
-    </w:p>
-    <w:p>
-      <w:pPr>
-        <w:pStyle w:val="Brdtext"/>
-      </w:pPr>
-      <w:r>
-        <w:t xml:space="preserve">Intressen för e-lärande har </w:t>
-      </w:r>
-      <w:r>
-        <w:t xml:space="preserve">under det senaste årtiondet varit </w:t>
-      </w:r>
-      <w:r>
-        <w:t>ett populärt</w:t>
-      </w:r>
-      <w:r>
-        <w:t xml:space="preserve"> </w:t>
-      </w:r>
-      <w:r>
-        <w:t xml:space="preserve">undervisningsmedel </w:t>
-      </w:r>
-      <w:r>
-        <w:t>inom skola</w:t>
-      </w:r>
-      <w:r>
-        <w:t>n</w:t>
-      </w:r>
-      <w:r>
-        <w:t xml:space="preserve">. Eftersom den digitala världen ständigt utvecklas har det </w:t>
-      </w:r>
-      <w:r>
-        <w:t>lett till</w:t>
-      </w:r>
-      <w:r>
-        <w:t xml:space="preserve"> att e-lärande </w:t>
-      </w:r>
-      <w:r>
-        <w:t>även har börjat användas</w:t>
-      </w:r>
-      <w:r>
-        <w:t xml:space="preserve"> i</w:t>
-      </w:r>
-      <w:r>
-        <w:t xml:space="preserve"> </w:t>
-      </w:r>
-      <w:r>
-        <w:t>företag</w:t>
-      </w:r>
-      <w:r>
-        <w:t>ssyften</w:t>
-      </w:r>
-      <w:r>
-        <w:t xml:space="preserve">. </w:t>
-      </w:r>
-      <w:r>
-        <w:t xml:space="preserve">Arbetsrelaterade e-lärande </w:t>
-      </w:r>
-      <w:r>
-        <w:t>har blivit ett utbildningsmedel som ökat med en tredjedel under 2000-talet</w:t>
-      </w:r>
-      <w:r>
-        <w:t>.</w:t>
-      </w:r>
-      <w:r>
-        <w:t xml:space="preserve"> Framförallt har </w:t>
-      </w:r>
-      <w:r>
-        <w:t xml:space="preserve">undervisningsmetoden varit </w:t>
-      </w:r>
-      <w:r>
-        <w:t>användbar</w:t>
-      </w:r>
-      <w:r>
-        <w:t xml:space="preserve"> för att minska företagskostnader som läggs på till exempel personalkonferenser</w:t>
-      </w:r>
-      <w:r>
-        <w:t xml:space="preserve"> och transport</w:t>
-      </w:r>
-      <w:r>
-        <w:t>. Verksamheter</w:t>
-      </w:r>
-      <w:r>
-        <w:t xml:space="preserve"> som </w:t>
-      </w:r>
-      <w:r>
-        <w:t>använder</w:t>
-      </w:r>
-      <w:r>
-        <w:t xml:space="preserve"> </w:t>
-      </w:r>
-      <w:r>
-        <w:t xml:space="preserve">e-lärande </w:t>
-      </w:r>
-      <w:r>
-        <w:t xml:space="preserve">behöver </w:t>
-      </w:r>
-      <w:r>
-        <w:t>kontinuerligt</w:t>
-      </w:r>
-      <w:r>
-        <w:t xml:space="preserve"> skapa</w:t>
-      </w:r>
-      <w:r>
-        <w:t xml:space="preserve"> anpassade</w:t>
-      </w:r>
-      <w:r>
-        <w:t xml:space="preserve"> e-kurser </w:t>
-      </w:r>
-      <w:r>
-        <w:t xml:space="preserve">till sina medarbetare, </w:t>
-      </w:r>
-      <w:r>
-        <w:t>såsom</w:t>
-      </w:r>
-      <w:r>
-        <w:t xml:space="preserve"> </w:t>
-      </w:r>
-      <w:r>
-        <w:t>behöver</w:t>
-      </w:r>
-      <w:r>
-        <w:t xml:space="preserve"> </w:t>
-      </w:r>
-      <w:r>
-        <w:t>noggranna</w:t>
-      </w:r>
-      <w:r>
-        <w:t xml:space="preserve"> utvärderingar för att kunna uppnå förbättringar. Studier</w:t>
-      </w:r>
-      <w:r>
-        <w:t xml:space="preserve"> som fokuserar på att utvärdera effektiviteten av pedagogiken i e-lärandet</w:t>
-      </w:r>
-      <w:r>
-        <w:t xml:space="preserve"> är e</w:t>
-      </w:r>
-      <w:r>
-        <w:t xml:space="preserve">tt sätt att hantera brister i e-kursen. </w:t>
-      </w:r>
-      <w:r>
-        <w:t>De</w:t>
-      </w:r>
-      <w:r>
-        <w:t>t</w:t>
-      </w:r>
-      <w:r>
-        <w:t xml:space="preserve"> har </w:t>
-      </w:r>
-      <w:r>
-        <w:t>granskad</w:t>
-      </w:r>
-      <w:r>
-        <w:t xml:space="preserve"> hur </w:t>
-      </w:r>
-      <w:r>
-        <w:t>studenter</w:t>
-      </w:r>
-      <w:r>
-        <w:t xml:space="preserve"> har</w:t>
-      </w:r>
-      <w:r>
-        <w:t xml:space="preserve"> upplevt momenten i kursen från anpassade </w:t>
-      </w:r>
-      <w:r>
-        <w:t>pedagogisk</w:t>
-      </w:r>
-      <w:r>
-        <w:t>a</w:t>
-      </w:r>
-      <w:r>
-        <w:t xml:space="preserve"> modeller. </w:t>
-      </w:r>
-      <w:r>
-        <w:t xml:space="preserve">Det </w:t>
-      </w:r>
-      <w:r>
-        <w:t xml:space="preserve">betyder att det </w:t>
-      </w:r>
-      <w:r>
-        <w:t>finns varierande</w:t>
-      </w:r>
-      <w:r>
-        <w:t xml:space="preserve"> aspekter på hur pedagogiken ska </w:t>
-      </w:r>
-      <w:r>
-        <w:t>bedömas</w:t>
-      </w:r>
-      <w:r>
-        <w:t xml:space="preserve"> från dessa modeller</w:t>
-      </w:r>
-      <w:r>
-        <w:t xml:space="preserve">, såsom </w:t>
-      </w:r>
-      <w:r>
-        <w:t xml:space="preserve">associativ, kognitivism/konstruktivism och sociokulturellt. </w:t>
-      </w:r>
-      <w:r>
-        <w:t>Inom dessa perspektiv finns det ens</w:t>
-      </w:r>
-      <w:r>
-        <w:t>kilda pedagogiska modeller som har riktlinjer för att bygga upp e-kurser.</w:t>
-      </w:r>
-    </w:p>
-    <w:p>
-      <w:pPr>
-        <w:pStyle w:val="Brdtext"/>
-      </w:pPr>
-      <w:r>
-        <w:t>Företaget</w:t>
-      </w:r>
-      <w:r>
-        <w:t xml:space="preserve"> Grade har arbetat med e-lärande i 20 år och har genom åren visat framsteg hur e-lärandet kan förändra dagens undervisning</w:t>
-      </w:r>
-      <w:r>
-        <w:t xml:space="preserve"> inom företag</w:t>
-      </w:r>
-      <w:r>
-        <w:t>. Grade utgår dock inte från någon specifik uttalad pedagogisk ansats utan utvecklar deras kurser genom att följa ett antal riktlinjer som gör a</w:t>
-      </w:r>
-      <w:r>
-        <w:t>tt de kan anpassa sina e-kurser.</w:t>
-      </w:r>
-      <w:r>
-        <w:t xml:space="preserve"> </w:t>
-      </w:r>
-      <w:r>
-        <w:t xml:space="preserve">Det gör att en </w:t>
-      </w:r>
-      <w:r>
-        <w:t>pedagogisk</w:t>
-      </w:r>
-      <w:r>
-        <w:t xml:space="preserve"> modell kan ge företaget en tydligare struktur och grund att arbeta utifrån, när de påbörjar nya kurser. </w:t>
-      </w:r>
-    </w:p>
-    <w:p>
-      <w:pPr>
-        <w:pStyle w:val="Brdtext"/>
-      </w:pPr>
-    </w:p>
-    <w:p>
-      <w:pPr>
-        <w:pStyle w:val="Brdtext"/>
-      </w:pPr>
-      <w:r>
-        <w:t xml:space="preserve">Att ställa frågor till ansvariga för kursers pedagogiska design, kan granskningen medföra hur Grade ska gå tillväga för att utveckla </w:t>
-      </w:r>
-      <w:r>
-        <w:t xml:space="preserve">sin pedagogiska filosofi. </w:t>
-      </w:r>
-      <w:r>
-        <w:t xml:space="preserve"> lämplig pedagogisk modell har </w:t>
-      </w:r>
-    </w:p>
-    <w:p>
-      <w:pPr>
-        <w:pStyle w:val="Brdtext"/>
-      </w:pPr>
-    </w:p>
-    <w:p>
-      <w:pPr>
-        <w:pStyle w:val="Brdtext"/>
-      </w:pPr>
-      <w:r>
-        <w:t>Genom att utvärdera</w:t>
-      </w:r>
-      <w:r>
-        <w:t xml:space="preserve"> </w:t>
-      </w:r>
-      <w:r>
-        <w:t xml:space="preserve">ett flertal av </w:t>
-      </w:r>
-      <w:r>
-        <w:t>deras kurser, är syftet att bidra med fortsatt förbättring av deras riktlinjer och förank</w:t>
-      </w:r>
-      <w:r>
-        <w:t>ring i den pedagogiska a</w:t>
-      </w:r>
-      <w:r>
-        <w:t xml:space="preserve">nsatsen. </w:t>
-      </w:r>
-      <w:r>
-        <w:t xml:space="preserve">Med hjälp av utsatta modeller från de pedagogiska perspektiven ska det utvärderas vilken modellen som passar med Grades vidareutveckling av deras pedagogiska filosofi. </w:t>
-      </w:r>
-    </w:p>
-    <w:p>
-      <w:pPr>
-        <w:pStyle w:val="Brdtext"/>
-      </w:pPr>
-      <w:r>
-        <w:rPr>
-          <w:u w:val="single"/>
-        </w:rPr>
-        <w:t xml:space="preserve">Det kan vara trevligt att inkludera figurer redan i det första kapitlet. En bild av en pipa (men inte en pipa) ges i </w:t>
-      </w:r>
-      <w:r>
-        <w:rPr>
-          <w:u w:val="single"/>
-        </w:rPr>
-        <w:fldChar w:fldCharType="begin"/>
-      </w:r>
-      <w:r>
-        <w:rPr>
-          <w:u w:val="single"/>
-        </w:rPr>
-        <w:instrText xml:space="preserve"> REF _Ref487706720 \h </w:instrText>
-      </w:r>
-      <w:r>
-        <w:rPr>
-          <w:u w:val="single"/>
-        </w:rPr>
-      </w:r>
-      <w:r>
-        <w:rPr>
-          <w:u w:val="single"/>
-        </w:rPr>
-        <w:fldChar w:fldCharType="separate"/>
-      </w:r>
-      <w:r>
-        <w:t xml:space="preserve">Figur </w:t>
-      </w:r>
-      <w:r>
-        <w:rPr>
-          <w:noProof/>
-        </w:rPr>
-        <w:t>1</w:t>
-      </w:r>
-      <w:r>
-        <w:rPr>
-          <w:u w:val="single"/>
-        </w:rPr>
-        <w:fldChar w:fldCharType="end"/>
-      </w:r>
-      <w:r>
-        <w:t>.</w:t>
-      </w:r>
     </w:p>
     <w:p>
       <w:pPr>
@@ -2736,14 +2498,14 @@
           <w:lang w:val="sv-SE"/>
         </w:rPr>
       </w:pPr>
-      <w:bookmarkStart w:id="1" w:name="_Toc389219413"/>
+      <w:bookmarkStart w:id="2" w:name="_Toc389219413"/>
       <w:r>
         <w:rPr>
           <w:lang w:val="sv-SE"/>
         </w:rPr>
         <w:t>Syfte och frågeställning</w:t>
       </w:r>
-      <w:bookmarkEnd w:id="1"/>
+      <w:bookmarkEnd w:id="2"/>
       <w:r>
         <w:rPr>
           <w:lang w:val="sv-SE"/>
@@ -2999,8 +2761,8 @@
       <w:pPr>
         <w:pStyle w:val="Beskrivning"/>
       </w:pPr>
-      <w:bookmarkStart w:id="2" w:name="_Ref487706720"/>
-      <w:bookmarkStart w:id="3" w:name="_Toc389138814"/>
+      <w:bookmarkStart w:id="3" w:name="_Ref487706720"/>
+      <w:bookmarkStart w:id="4" w:name="_Toc389138814"/>
       <w:r>
         <w:t xml:space="preserve">Figur </w:t>
       </w:r>
@@ -3012,14 +2774,14 @@
           <w:t>1</w:t>
         </w:r>
       </w:fldSimple>
-      <w:bookmarkEnd w:id="2"/>
+      <w:bookmarkEnd w:id="3"/>
       <w:r>
         <w:t xml:space="preserve"> </w:t>
       </w:r>
       <w:r>
         <w:t>Grades logga</w:t>
       </w:r>
-      <w:bookmarkEnd w:id="3"/>
+      <w:bookmarkEnd w:id="4"/>
     </w:p>
     <w:p/>
     <w:p>
@@ -3077,14 +2839,14 @@
           <w:lang w:val="sv-SE"/>
         </w:rPr>
       </w:pPr>
-      <w:bookmarkStart w:id="4" w:name="_Toc389219414"/>
+      <w:bookmarkStart w:id="5" w:name="_Toc389219414"/>
       <w:r>
         <w:rPr>
           <w:lang w:val="sv-SE"/>
         </w:rPr>
         <w:t>Teori och tidigare forskning</w:t>
       </w:r>
-      <w:bookmarkEnd w:id="4"/>
+      <w:bookmarkEnd w:id="5"/>
     </w:p>
     <w:p>
       <w:pPr>
@@ -3185,14 +2947,14 @@
           <w:lang w:val="sv-SE"/>
         </w:rPr>
       </w:pPr>
-      <w:bookmarkStart w:id="5" w:name="_Toc389219415"/>
+      <w:bookmarkStart w:id="6" w:name="_Toc389219415"/>
       <w:r>
         <w:rPr>
           <w:lang w:val="sv-SE"/>
         </w:rPr>
         <w:t>Läran om e-lärande</w:t>
       </w:r>
-      <w:bookmarkEnd w:id="5"/>
+      <w:bookmarkEnd w:id="6"/>
       <w:r>
         <w:rPr>
           <w:lang w:val="sv-SE"/>
@@ -3236,7 +2998,13 @@
         <w:pStyle w:val="Brdtext"/>
       </w:pPr>
       <w:r>
-        <w:t>De största fördelar med e-lärandet är att det finns möjlighet att göra det när som helst och var som helst, det gör att resande och schemalagda lektioner inte behövs. Det utger ungefär 60 % av tidsbesparing och det som blivit inlärt kan lättare appliceras i verkligheten. Det fungerar i mindre och större grupper av studenter och de kan bestäma.</w:t>
+        <w:t xml:space="preserve">De största fördelar med e-lärandet är att det finns möjlighet att göra det när som helst och var som helst, det gör att resande och schemalagda lektioner inte behövs. Det utger ungefär 60 % av tidsbesparing och det som blivit inlärt kan lättare appliceras i verkligheten. Det fungerar i mindre och större grupper av studenter och de kan </w:t>
+      </w:r>
+      <w:r>
+        <w:t>bestämma</w:t>
+      </w:r>
+      <w:r>
+        <w:t>.</w:t>
       </w:r>
     </w:p>
     <w:p>
@@ -3246,14 +3014,14 @@
           <w:lang w:val="sv-SE"/>
         </w:rPr>
       </w:pPr>
-      <w:bookmarkStart w:id="6" w:name="_Toc389219416"/>
+      <w:bookmarkStart w:id="7" w:name="_Toc389219416"/>
       <w:r>
         <w:rPr>
           <w:lang w:val="sv-SE"/>
         </w:rPr>
         <w:t>Pedagogiska perspektiv</w:t>
       </w:r>
-      <w:bookmarkEnd w:id="6"/>
+      <w:bookmarkEnd w:id="7"/>
       <w:r>
         <w:rPr>
           <w:lang w:val="sv-SE"/>
@@ -3286,14 +3054,14 @@
           <w:lang w:val="sv-SE"/>
         </w:rPr>
       </w:pPr>
-      <w:bookmarkStart w:id="7" w:name="_Toc389219417"/>
+      <w:bookmarkStart w:id="8" w:name="_Toc389219417"/>
       <w:r>
         <w:rPr>
           <w:lang w:val="sv-SE"/>
         </w:rPr>
         <w:t>Pedagogiska modeller</w:t>
       </w:r>
-      <w:bookmarkEnd w:id="7"/>
+      <w:bookmarkEnd w:id="8"/>
       <w:r>
         <w:rPr>
           <w:lang w:val="sv-SE"/>
@@ -3479,14 +3247,14 @@
           <w:lang w:val="sv-SE"/>
         </w:rPr>
       </w:pPr>
-      <w:bookmarkStart w:id="8" w:name="_Toc389219418"/>
+      <w:bookmarkStart w:id="9" w:name="_Toc389219418"/>
       <w:r>
         <w:rPr>
           <w:lang w:val="sv-SE"/>
         </w:rPr>
         <w:t>Metod</w:t>
       </w:r>
-      <w:bookmarkEnd w:id="8"/>
+      <w:bookmarkEnd w:id="9"/>
     </w:p>
     <w:p>
       <w:pPr>
@@ -3610,8 +3378,8 @@
       <w:pPr>
         <w:pStyle w:val="Beskrivning"/>
       </w:pPr>
-      <w:bookmarkStart w:id="9" w:name="_Ref489810648"/>
-      <w:bookmarkStart w:id="10" w:name="_Toc389138815"/>
+      <w:bookmarkStart w:id="10" w:name="_Ref489810648"/>
+      <w:bookmarkStart w:id="11" w:name="_Toc389138815"/>
       <w:r>
         <w:t xml:space="preserve">Figur </w:t>
       </w:r>
@@ -3623,14 +3391,14 @@
           <w:t>2</w:t>
         </w:r>
       </w:fldSimple>
-      <w:bookmarkEnd w:id="9"/>
+      <w:bookmarkEnd w:id="10"/>
       <w:r>
         <w:t xml:space="preserve"> </w:t>
       </w:r>
       <w:r>
         <w:t>Forskningsstrategier och forskningsmetoder</w:t>
       </w:r>
-      <w:bookmarkEnd w:id="10"/>
+      <w:bookmarkEnd w:id="11"/>
     </w:p>
     <w:p>
       <w:r>
@@ -3856,7 +3624,13 @@
         <w:t xml:space="preserve">blivit </w:t>
       </w:r>
       <w:r>
-        <w:t xml:space="preserve">filtrerade av att passa Grades behov och arbetssätt. En av dessa är praktiska skäl, Grade har ett medvetet stort nätverk med </w:t>
+        <w:t xml:space="preserve">filtrerade av att passa Grades behov och arbetssätt. En av dessa </w:t>
+      </w:r>
+      <w:r>
+        <w:t xml:space="preserve">behov </w:t>
+      </w:r>
+      <w:r>
+        <w:t xml:space="preserve">är praktiska skäl, Grade har ett medvetet stort nätverk med </w:t>
       </w:r>
       <w:r>
         <w:t xml:space="preserve">diverse verksamhetsområden. Därmed blir det många branscher att anpassa </w:t>
@@ -3886,16 +3660,76 @@
         <w:t xml:space="preserve"> </w:t>
       </w:r>
       <w:r>
-        <w:t xml:space="preserve">är pedagogiska begrepp för att </w:t>
-      </w:r>
-      <w:r>
-        <w:t xml:space="preserve">det finns olika sätt för studenter att </w:t>
-      </w:r>
-      <w:r>
-        <w:t xml:space="preserve">lära. Dessa perspektiv har tydligt förklarats i teori </w:t>
-      </w:r>
-      <w:r>
-        <w:t>avsnittet och har används för att bringa en starkare förståelse hur lärande kan ha påverkan genom olika typer av tillvägagångssätt.</w:t>
+        <w:t xml:space="preserve">är pedagogiska begrepp </w:t>
+      </w:r>
+      <w:r>
+        <w:t xml:space="preserve">för </w:t>
+      </w:r>
+      <w:r>
+        <w:t xml:space="preserve">olika </w:t>
+      </w:r>
+      <w:r>
+        <w:t>synsätt på hur</w:t>
+      </w:r>
+      <w:r>
+        <w:t xml:space="preserve"> studenter </w:t>
+      </w:r>
+      <w:r>
+        <w:t>ska</w:t>
+      </w:r>
+      <w:r>
+        <w:t xml:space="preserve"> </w:t>
+      </w:r>
+      <w:r>
+        <w:t>lära</w:t>
+      </w:r>
+      <w:r>
+        <w:t xml:space="preserve"> sig ny information</w:t>
+      </w:r>
+      <w:r>
+        <w:t xml:space="preserve">. Dessa perspektiv har tydligt förklarats i teori </w:t>
+      </w:r>
+      <w:r>
+        <w:t xml:space="preserve">avsnittet och har används för att </w:t>
+      </w:r>
+      <w:r>
+        <w:t>framföra</w:t>
+      </w:r>
+      <w:r>
+        <w:t xml:space="preserve"> en starkare förståelse </w:t>
+      </w:r>
+      <w:r>
+        <w:t xml:space="preserve">att lärandet </w:t>
+      </w:r>
+      <w:r>
+        <w:t>ha</w:t>
+      </w:r>
+      <w:r>
+        <w:t>r</w:t>
+      </w:r>
+      <w:r>
+        <w:t xml:space="preserve"> </w:t>
+      </w:r>
+      <w:r>
+        <w:t xml:space="preserve">olika påverkan på människor. </w:t>
+      </w:r>
+      <w:r>
+        <w:t xml:space="preserve">Valet inom det associativa perspektivet </w:t>
+      </w:r>
+      <w:r>
+        <w:t>var att</w:t>
+      </w:r>
+      <w:r>
+        <w:t xml:space="preserve"> använda </w:t>
+      </w:r>
+      <w:r>
+        <w:t>Direkt Instruktion modellen, detta beror på att fö</w:t>
+      </w:r>
+      <w:r>
+        <w:t xml:space="preserve">retaget arbetar med en rad olika målgrupper och modellen har en lätt att hantera människors beteende. Att välja modellen från kognitivismen/konstruktivismen </w:t>
+      </w:r>
+      <w:r>
+        <w:t xml:space="preserve">har främst givit </w:t>
       </w:r>
     </w:p>
     <w:p/>
@@ -3966,14 +3800,14 @@
           <w:lang w:val="sv-SE"/>
         </w:rPr>
       </w:pPr>
-      <w:bookmarkStart w:id="11" w:name="_Toc389219419"/>
+      <w:bookmarkStart w:id="12" w:name="_Toc389219419"/>
       <w:r>
         <w:rPr>
           <w:lang w:val="sv-SE"/>
         </w:rPr>
         <w:t>Resultat</w:t>
       </w:r>
-      <w:bookmarkEnd w:id="11"/>
+      <w:bookmarkEnd w:id="12"/>
     </w:p>
     <w:p>
       <w:pPr>
@@ -4305,8 +4139,8 @@
       <w:pPr>
         <w:pStyle w:val="Beskrivning"/>
       </w:pPr>
-      <w:bookmarkStart w:id="12" w:name="_Ref489810823"/>
-      <w:bookmarkStart w:id="13" w:name="_Toc489811950"/>
+      <w:bookmarkStart w:id="13" w:name="_Ref489810823"/>
+      <w:bookmarkStart w:id="14" w:name="_Toc489811950"/>
       <w:r>
         <w:t xml:space="preserve">Tabell </w:t>
       </w:r>
@@ -4318,11 +4152,11 @@
           <w:t>1</w:t>
         </w:r>
       </w:fldSimple>
-      <w:bookmarkEnd w:id="12"/>
+      <w:bookmarkEnd w:id="13"/>
       <w:r>
         <w:t xml:space="preserve"> Filosofiska böcker 1</w:t>
       </w:r>
-      <w:bookmarkEnd w:id="13"/>
+      <w:bookmarkEnd w:id="14"/>
     </w:p>
     <w:p/>
     <w:p>
@@ -4610,8 +4444,8 @@
       <w:pPr>
         <w:pStyle w:val="Beskrivning"/>
       </w:pPr>
-      <w:bookmarkStart w:id="14" w:name="_Ref489810859"/>
-      <w:bookmarkStart w:id="15" w:name="_Toc489811951"/>
+      <w:bookmarkStart w:id="15" w:name="_Ref489810859"/>
+      <w:bookmarkStart w:id="16" w:name="_Toc489811951"/>
       <w:r>
         <w:t xml:space="preserve">Tabell </w:t>
       </w:r>
@@ -4623,11 +4457,11 @@
           <w:t>2</w:t>
         </w:r>
       </w:fldSimple>
-      <w:bookmarkEnd w:id="14"/>
+      <w:bookmarkEnd w:id="15"/>
       <w:r>
         <w:t xml:space="preserve"> Filosofiska böcker 2</w:t>
       </w:r>
-      <w:bookmarkEnd w:id="15"/>
+      <w:bookmarkEnd w:id="16"/>
     </w:p>
     <w:p/>
     <w:p>
@@ -4645,14 +4479,14 @@
           <w:lang w:val="sv-SE"/>
         </w:rPr>
       </w:pPr>
-      <w:bookmarkStart w:id="16" w:name="_Toc389219420"/>
+      <w:bookmarkStart w:id="17" w:name="_Toc389219420"/>
       <w:r>
         <w:rPr>
           <w:lang w:val="sv-SE"/>
         </w:rPr>
         <w:t>Diskussion</w:t>
       </w:r>
-      <w:bookmarkEnd w:id="16"/>
+      <w:bookmarkEnd w:id="17"/>
     </w:p>
     <w:p>
       <w:pPr>
@@ -4724,14 +4558,14 @@
           <w:lang w:val="sv-SE"/>
         </w:rPr>
       </w:pPr>
-      <w:bookmarkStart w:id="17" w:name="_Toc389219421"/>
+      <w:bookmarkStart w:id="18" w:name="_Toc389219421"/>
       <w:r>
         <w:rPr>
           <w:lang w:val="sv-SE"/>
         </w:rPr>
         <w:t>Referenser</w:t>
       </w:r>
-      <w:bookmarkEnd w:id="17"/>
+      <w:bookmarkEnd w:id="18"/>
     </w:p>
     <w:p>
       <w:pPr>
@@ -4740,7 +4574,7 @@
           <w:shd w:val="clear" w:color="auto" w:fill="FFFFFF"/>
         </w:rPr>
       </w:pPr>
-      <w:bookmarkStart w:id="18" w:name="_Hlk489811481"/>
+      <w:bookmarkStart w:id="19" w:name="_Hlk489811481"/>
       <w:r>
         <w:rPr>
           <w:shd w:val="clear" w:color="auto" w:fill="FFFFFF"/>
@@ -4790,7 +4624,7 @@
         <w:t>. MIT press, 1996.</w:t>
       </w:r>
     </w:p>
-    <w:bookmarkEnd w:id="18"/>
+    <w:bookmarkEnd w:id="19"/>
     <w:p>
       <w:pPr>
         <w:spacing w:after="200" w:line="0" w:lineRule="auto"/>
@@ -4813,7 +4647,7 @@
           <w:lang w:val="sv-SE"/>
         </w:rPr>
       </w:pPr>
-      <w:bookmarkStart w:id="19" w:name="_Toc389219422"/>
+      <w:bookmarkStart w:id="20" w:name="_Toc389219422"/>
       <w:r>
         <w:rPr>
           <w:lang w:val="sv-SE"/>
@@ -4832,7 +4666,7 @@
         </w:rPr>
         <w:t>Intervjufrågor</w:t>
       </w:r>
-      <w:bookmarkEnd w:id="19"/>
+      <w:bookmarkEnd w:id="20"/>
     </w:p>
     <w:p>
       <w:pPr>
@@ -5791,7 +5625,7 @@
           <w:lang w:val="sv-SE"/>
         </w:rPr>
       </w:pPr>
-      <w:bookmarkStart w:id="20" w:name="_Toc389219423"/>
+      <w:bookmarkStart w:id="21" w:name="_Toc389219423"/>
       <w:r>
         <w:rPr>
           <w:lang w:val="sv-SE"/>
@@ -5810,7 +5644,7 @@
         </w:rPr>
         <w:t>Pedagogisk tabell</w:t>
       </w:r>
-      <w:bookmarkEnd w:id="20"/>
+      <w:bookmarkEnd w:id="21"/>
     </w:p>
     <w:p>
       <w:pPr>
@@ -6205,18 +6039,7 @@
                 <w:sz w:val="18"/>
                 <w:szCs w:val="18"/>
               </w:rPr>
-              <w:t>Utvecklaren ska bedöma chanse</w:t>
-            </w:r>
-            <w:bookmarkStart w:id="21" w:name="_GoBack"/>
-            <w:bookmarkEnd w:id="21"/>
-            <w:r>
-              <w:rPr>
-                <w:rFonts w:asciiTheme="minorHAnsi" w:hAnsiTheme="minorHAnsi"/>
-                <w:color w:val="000000" w:themeColor="text1"/>
-                <w:sz w:val="18"/>
-                <w:szCs w:val="18"/>
-              </w:rPr>
-              <w:t xml:space="preserve">n av att kunna ge studenten möjligheten att aktivt manipulera någonting (konstruera en produkt, manipulera parametrar, fatta beslut) och påverka miljön på något sätt. </w:t>
+              <w:t xml:space="preserve">Utvecklaren ska bedöma chansen av att kunna ge studenten möjligheten att aktivt manipulera någonting (konstruera en produkt, manipulera parametrar, fatta beslut) och påverka miljön på något sätt. </w:t>
             </w:r>
           </w:p>
           <w:p>
@@ -8371,7 +8194,7 @@
           <w:rPr>
             <w:noProof/>
           </w:rPr>
-          <w:t>13</w:t>
+          <w:t>16</w:t>
         </w:r>
         <w:r>
           <w:fldChar w:fldCharType="end"/>
@@ -13305,7 +13128,7 @@
 </file>
 
 <file path=customXml/itemProps1.xml><?xml version="1.0" encoding="utf-8"?>
-<ds:datastoreItem xmlns:ds="http://schemas.openxmlformats.org/officeDocument/2006/customXml" ds:itemID="{7A87247C-D0D7-F443-8BF1-C7CBE5328766}">
+<ds:datastoreItem xmlns:ds="http://schemas.openxmlformats.org/officeDocument/2006/customXml" ds:itemID="{554AFD20-5B2A-7C4C-AA77-FBC693825F89}">
   <ds:schemaRefs>
     <ds:schemaRef ds:uri="http://schemas.openxmlformats.org/officeDocument/2006/bibliography"/>
   </ds:schemaRefs>

</xml_diff>